<commit_message>
more practice code with examples
</commit_message>
<xml_diff>
--- a/JsNotes.docx
+++ b/JsNotes.docx
@@ -2023,6 +2023,966 @@
           <w:szCs w:val="14"/>
         </w:rPr>
         <w:t>,</w:t>
+      </w:r>
+    </w:p>
+    <w:p>
+      <w:pPr>
+        <w:pStyle w:val="ListParagraph"/>
+        <w:numPr>
+          <w:ilvl w:val="0"/>
+          <w:numId w:val="1"/>
+        </w:numPr>
+        <w:shd w:val="clear" w:color="auto" w:fill="FFFFFF"/>
+        <w:spacing w:before="100" w:after="100" w:line="240" w:lineRule="auto"/>
+        <w:rPr>
+          <w:rFonts w:ascii="Segoe UI" w:eastAsia="Times New Roman" w:hAnsi="Segoe UI" w:cs="Segoe UI"/>
+          <w:sz w:val="14"/>
+          <w:szCs w:val="14"/>
+        </w:rPr>
+      </w:pPr>
+      <w:proofErr w:type="spellStart"/>
+      <w:proofErr w:type="gramStart"/>
+      <w:r>
+        <w:rPr>
+          <w:rFonts w:ascii="Segoe UI" w:eastAsia="Times New Roman" w:hAnsi="Segoe UI" w:cs="Segoe UI"/>
+          <w:sz w:val="14"/>
+          <w:szCs w:val="14"/>
+        </w:rPr>
+        <w:t>jaha</w:t>
+      </w:r>
+      <w:proofErr w:type="spellEnd"/>
+      <w:proofErr w:type="gramEnd"/>
+      <w:r>
+        <w:rPr>
+          <w:rFonts w:ascii="Segoe UI" w:eastAsia="Times New Roman" w:hAnsi="Segoe UI" w:cs="Segoe UI"/>
+          <w:sz w:val="14"/>
+          <w:szCs w:val="14"/>
+        </w:rPr>
+        <w:t xml:space="preserve"> </w:t>
+      </w:r>
+      <w:proofErr w:type="spellStart"/>
+      <w:r>
+        <w:rPr>
+          <w:rFonts w:ascii="Segoe UI" w:eastAsia="Times New Roman" w:hAnsi="Segoe UI" w:cs="Segoe UI"/>
+          <w:sz w:val="14"/>
+          <w:szCs w:val="14"/>
+        </w:rPr>
+        <w:t>humara</w:t>
+      </w:r>
+      <w:proofErr w:type="spellEnd"/>
+      <w:r>
+        <w:rPr>
+          <w:rFonts w:ascii="Segoe UI" w:eastAsia="Times New Roman" w:hAnsi="Segoe UI" w:cs="Segoe UI"/>
+          <w:sz w:val="14"/>
+          <w:szCs w:val="14"/>
+        </w:rPr>
+        <w:t xml:space="preserve"> constructor use </w:t>
+      </w:r>
+      <w:proofErr w:type="spellStart"/>
+      <w:r>
+        <w:rPr>
+          <w:rFonts w:ascii="Segoe UI" w:eastAsia="Times New Roman" w:hAnsi="Segoe UI" w:cs="Segoe UI"/>
+          <w:sz w:val="14"/>
+          <w:szCs w:val="14"/>
+        </w:rPr>
+        <w:t>hota</w:t>
+      </w:r>
+      <w:proofErr w:type="spellEnd"/>
+      <w:r>
+        <w:rPr>
+          <w:rFonts w:ascii="Segoe UI" w:eastAsia="Times New Roman" w:hAnsi="Segoe UI" w:cs="Segoe UI"/>
+          <w:sz w:val="14"/>
+          <w:szCs w:val="14"/>
+        </w:rPr>
+        <w:t xml:space="preserve"> ha , </w:t>
+      </w:r>
+      <w:proofErr w:type="spellStart"/>
+      <w:r>
+        <w:rPr>
+          <w:rFonts w:ascii="Segoe UI" w:eastAsia="Times New Roman" w:hAnsi="Segoe UI" w:cs="Segoe UI"/>
+          <w:sz w:val="14"/>
+          <w:szCs w:val="14"/>
+        </w:rPr>
+        <w:t>vaha</w:t>
+      </w:r>
+      <w:proofErr w:type="spellEnd"/>
+      <w:r>
+        <w:rPr>
+          <w:rFonts w:ascii="Segoe UI" w:eastAsia="Times New Roman" w:hAnsi="Segoe UI" w:cs="Segoe UI"/>
+          <w:sz w:val="14"/>
+          <w:szCs w:val="14"/>
+        </w:rPr>
+        <w:t xml:space="preserve"> hum objects instance </w:t>
+      </w:r>
+      <w:proofErr w:type="spellStart"/>
+      <w:r>
+        <w:rPr>
+          <w:rFonts w:ascii="Segoe UI" w:eastAsia="Times New Roman" w:hAnsi="Segoe UI" w:cs="Segoe UI"/>
+          <w:sz w:val="14"/>
+          <w:szCs w:val="14"/>
+        </w:rPr>
+        <w:t>bnaty</w:t>
+      </w:r>
+      <w:proofErr w:type="spellEnd"/>
+      <w:r>
+        <w:rPr>
+          <w:rFonts w:ascii="Segoe UI" w:eastAsia="Times New Roman" w:hAnsi="Segoe UI" w:cs="Segoe UI"/>
+          <w:sz w:val="14"/>
+          <w:szCs w:val="14"/>
+        </w:rPr>
+        <w:t xml:space="preserve"> </w:t>
+      </w:r>
+      <w:proofErr w:type="spellStart"/>
+      <w:r>
+        <w:rPr>
+          <w:rFonts w:ascii="Segoe UI" w:eastAsia="Times New Roman" w:hAnsi="Segoe UI" w:cs="Segoe UI"/>
+          <w:sz w:val="14"/>
+          <w:szCs w:val="14"/>
+        </w:rPr>
+        <w:t>hn</w:t>
+      </w:r>
+      <w:proofErr w:type="spellEnd"/>
+      <w:r>
+        <w:rPr>
+          <w:rFonts w:ascii="Segoe UI" w:eastAsia="Times New Roman" w:hAnsi="Segoe UI" w:cs="Segoe UI"/>
+          <w:sz w:val="14"/>
+          <w:szCs w:val="14"/>
+        </w:rPr>
+        <w:t xml:space="preserve"> new keyword say ? </w:t>
+      </w:r>
+      <w:proofErr w:type="gramStart"/>
+      <w:r>
+        <w:rPr>
+          <w:rFonts w:ascii="Segoe UI" w:eastAsia="Times New Roman" w:hAnsi="Segoe UI" w:cs="Segoe UI"/>
+          <w:sz w:val="14"/>
+          <w:szCs w:val="14"/>
+        </w:rPr>
+        <w:t>and</w:t>
+      </w:r>
+      <w:proofErr w:type="gramEnd"/>
+      <w:r>
+        <w:rPr>
+          <w:rFonts w:ascii="Segoe UI" w:eastAsia="Times New Roman" w:hAnsi="Segoe UI" w:cs="Segoe UI"/>
+          <w:sz w:val="14"/>
+          <w:szCs w:val="14"/>
+        </w:rPr>
+        <w:t xml:space="preserve"> </w:t>
+      </w:r>
+      <w:proofErr w:type="spellStart"/>
+      <w:r>
+        <w:rPr>
+          <w:rFonts w:ascii="Segoe UI" w:eastAsia="Times New Roman" w:hAnsi="Segoe UI" w:cs="Segoe UI"/>
+          <w:sz w:val="14"/>
+          <w:szCs w:val="14"/>
+        </w:rPr>
+        <w:t>jaha</w:t>
+      </w:r>
+      <w:proofErr w:type="spellEnd"/>
+      <w:r>
+        <w:rPr>
+          <w:rFonts w:ascii="Segoe UI" w:eastAsia="Times New Roman" w:hAnsi="Segoe UI" w:cs="Segoe UI"/>
+          <w:sz w:val="14"/>
+          <w:szCs w:val="14"/>
+        </w:rPr>
+        <w:t xml:space="preserve"> hum constructor </w:t>
+      </w:r>
+      <w:proofErr w:type="spellStart"/>
+      <w:r>
+        <w:rPr>
+          <w:rFonts w:ascii="Segoe UI" w:eastAsia="Times New Roman" w:hAnsi="Segoe UI" w:cs="Segoe UI"/>
+          <w:sz w:val="14"/>
+          <w:szCs w:val="14"/>
+        </w:rPr>
+        <w:t>nhi</w:t>
+      </w:r>
+      <w:proofErr w:type="spellEnd"/>
+      <w:r>
+        <w:rPr>
+          <w:rFonts w:ascii="Segoe UI" w:eastAsia="Times New Roman" w:hAnsi="Segoe UI" w:cs="Segoe UI"/>
+          <w:sz w:val="14"/>
+          <w:szCs w:val="14"/>
+        </w:rPr>
+        <w:t xml:space="preserve"> </w:t>
+      </w:r>
+      <w:proofErr w:type="spellStart"/>
+      <w:r>
+        <w:rPr>
+          <w:rFonts w:ascii="Segoe UI" w:eastAsia="Times New Roman" w:hAnsi="Segoe UI" w:cs="Segoe UI"/>
+          <w:sz w:val="14"/>
+          <w:szCs w:val="14"/>
+        </w:rPr>
+        <w:t>bnaty</w:t>
+      </w:r>
+      <w:proofErr w:type="spellEnd"/>
+      <w:r>
+        <w:rPr>
+          <w:rFonts w:ascii="Segoe UI" w:eastAsia="Times New Roman" w:hAnsi="Segoe UI" w:cs="Segoe UI"/>
+          <w:sz w:val="14"/>
+          <w:szCs w:val="14"/>
+        </w:rPr>
+        <w:t xml:space="preserve"> </w:t>
+      </w:r>
+      <w:proofErr w:type="spellStart"/>
+      <w:r>
+        <w:rPr>
+          <w:rFonts w:ascii="Segoe UI" w:eastAsia="Times New Roman" w:hAnsi="Segoe UI" w:cs="Segoe UI"/>
+          <w:sz w:val="14"/>
+          <w:szCs w:val="14"/>
+        </w:rPr>
+        <w:t>waha</w:t>
+      </w:r>
+      <w:proofErr w:type="spellEnd"/>
+      <w:r>
+        <w:rPr>
+          <w:rFonts w:ascii="Segoe UI" w:eastAsia="Times New Roman" w:hAnsi="Segoe UI" w:cs="Segoe UI"/>
+          <w:sz w:val="14"/>
+          <w:szCs w:val="14"/>
+        </w:rPr>
+        <w:t xml:space="preserve"> </w:t>
+      </w:r>
+      <w:proofErr w:type="spellStart"/>
+      <w:r>
+        <w:rPr>
+          <w:rFonts w:ascii="Segoe UI" w:eastAsia="Times New Roman" w:hAnsi="Segoe UI" w:cs="Segoe UI"/>
+          <w:sz w:val="14"/>
+          <w:szCs w:val="14"/>
+        </w:rPr>
+        <w:t>hme</w:t>
+      </w:r>
+      <w:proofErr w:type="spellEnd"/>
+      <w:r>
+        <w:rPr>
+          <w:rFonts w:ascii="Segoe UI" w:eastAsia="Times New Roman" w:hAnsi="Segoe UI" w:cs="Segoe UI"/>
+          <w:sz w:val="14"/>
+          <w:szCs w:val="14"/>
+        </w:rPr>
+        <w:t xml:space="preserve"> instance of the object new keyword </w:t>
+      </w:r>
+      <w:proofErr w:type="spellStart"/>
+      <w:r>
+        <w:rPr>
+          <w:rFonts w:ascii="Segoe UI" w:eastAsia="Times New Roman" w:hAnsi="Segoe UI" w:cs="Segoe UI"/>
+          <w:sz w:val="14"/>
+          <w:szCs w:val="14"/>
+        </w:rPr>
+        <w:t>sa</w:t>
+      </w:r>
+      <w:proofErr w:type="spellEnd"/>
+      <w:r>
+        <w:rPr>
+          <w:rFonts w:ascii="Segoe UI" w:eastAsia="Times New Roman" w:hAnsi="Segoe UI" w:cs="Segoe UI"/>
+          <w:sz w:val="14"/>
+          <w:szCs w:val="14"/>
+        </w:rPr>
+        <w:t xml:space="preserve"> </w:t>
+      </w:r>
+      <w:proofErr w:type="spellStart"/>
+      <w:r>
+        <w:rPr>
+          <w:rFonts w:ascii="Segoe UI" w:eastAsia="Times New Roman" w:hAnsi="Segoe UI" w:cs="Segoe UI"/>
+          <w:sz w:val="14"/>
+          <w:szCs w:val="14"/>
+        </w:rPr>
+        <w:t>bnany</w:t>
+      </w:r>
+      <w:proofErr w:type="spellEnd"/>
+      <w:r>
+        <w:rPr>
+          <w:rFonts w:ascii="Segoe UI" w:eastAsia="Times New Roman" w:hAnsi="Segoe UI" w:cs="Segoe UI"/>
+          <w:sz w:val="14"/>
+          <w:szCs w:val="14"/>
+        </w:rPr>
+        <w:t xml:space="preserve"> k </w:t>
+      </w:r>
+      <w:proofErr w:type="spellStart"/>
+      <w:r>
+        <w:rPr>
+          <w:rFonts w:ascii="Segoe UI" w:eastAsia="Times New Roman" w:hAnsi="Segoe UI" w:cs="Segoe UI"/>
+          <w:sz w:val="14"/>
+          <w:szCs w:val="14"/>
+        </w:rPr>
+        <w:t>zrorat</w:t>
+      </w:r>
+      <w:proofErr w:type="spellEnd"/>
+      <w:r>
+        <w:rPr>
+          <w:rFonts w:ascii="Segoe UI" w:eastAsia="Times New Roman" w:hAnsi="Segoe UI" w:cs="Segoe UI"/>
+          <w:sz w:val="14"/>
+          <w:szCs w:val="14"/>
+        </w:rPr>
+        <w:t xml:space="preserve"> </w:t>
+      </w:r>
+      <w:proofErr w:type="spellStart"/>
+      <w:r>
+        <w:rPr>
+          <w:rFonts w:ascii="Segoe UI" w:eastAsia="Times New Roman" w:hAnsi="Segoe UI" w:cs="Segoe UI"/>
+          <w:sz w:val="14"/>
+          <w:szCs w:val="14"/>
+        </w:rPr>
+        <w:t>nhi</w:t>
+      </w:r>
+      <w:proofErr w:type="spellEnd"/>
+      <w:r>
+        <w:rPr>
+          <w:rFonts w:ascii="Segoe UI" w:eastAsia="Times New Roman" w:hAnsi="Segoe UI" w:cs="Segoe UI"/>
+          <w:sz w:val="14"/>
+          <w:szCs w:val="14"/>
+        </w:rPr>
+        <w:t xml:space="preserve"> ?</w:t>
+      </w:r>
+    </w:p>
+    <w:p>
+      <w:pPr>
+        <w:pStyle w:val="ListParagraph"/>
+        <w:numPr>
+          <w:ilvl w:val="0"/>
+          <w:numId w:val="1"/>
+        </w:numPr>
+        <w:pBdr>
+          <w:top w:val="single" w:sz="2" w:space="0" w:color="E3E3E3"/>
+          <w:left w:val="single" w:sz="2" w:space="0" w:color="E3E3E3"/>
+          <w:bottom w:val="single" w:sz="2" w:space="0" w:color="E3E3E3"/>
+          <w:right w:val="single" w:sz="2" w:space="0" w:color="E3E3E3"/>
+        </w:pBdr>
+        <w:shd w:val="clear" w:color="auto" w:fill="FFFFFF"/>
+        <w:spacing w:before="100" w:after="300" w:line="240" w:lineRule="auto"/>
+        <w:rPr>
+          <w:rFonts w:ascii="Segoe UI" w:eastAsia="Times New Roman" w:hAnsi="Segoe UI" w:cs="Segoe UI"/>
+          <w:sz w:val="14"/>
+          <w:szCs w:val="14"/>
+        </w:rPr>
+      </w:pPr>
+      <w:proofErr w:type="spellStart"/>
+      <w:r>
+        <w:rPr>
+          <w:rFonts w:ascii="Segoe UI" w:eastAsia="Times New Roman" w:hAnsi="Segoe UI" w:cs="Segoe UI"/>
+          <w:sz w:val="14"/>
+          <w:szCs w:val="14"/>
+        </w:rPr>
+        <w:t>Ji</w:t>
+      </w:r>
+      <w:proofErr w:type="spellEnd"/>
+      <w:r>
+        <w:rPr>
+          <w:rFonts w:ascii="Segoe UI" w:eastAsia="Times New Roman" w:hAnsi="Segoe UI" w:cs="Segoe UI"/>
+          <w:sz w:val="14"/>
+          <w:szCs w:val="14"/>
+        </w:rPr>
+        <w:t xml:space="preserve"> </w:t>
+      </w:r>
+      <w:proofErr w:type="spellStart"/>
+      <w:r>
+        <w:rPr>
+          <w:rFonts w:ascii="Segoe UI" w:eastAsia="Times New Roman" w:hAnsi="Segoe UI" w:cs="Segoe UI"/>
+          <w:sz w:val="14"/>
+          <w:szCs w:val="14"/>
+        </w:rPr>
+        <w:t>haan</w:t>
+      </w:r>
+      <w:proofErr w:type="spellEnd"/>
+      <w:r>
+        <w:rPr>
+          <w:rFonts w:ascii="Segoe UI" w:eastAsia="Times New Roman" w:hAnsi="Segoe UI" w:cs="Segoe UI"/>
+          <w:sz w:val="14"/>
+          <w:szCs w:val="14"/>
+        </w:rPr>
+        <w:t xml:space="preserve">, </w:t>
+      </w:r>
+      <w:proofErr w:type="spellStart"/>
+      <w:r>
+        <w:rPr>
+          <w:rFonts w:ascii="Segoe UI" w:eastAsia="Times New Roman" w:hAnsi="Segoe UI" w:cs="Segoe UI"/>
+          <w:sz w:val="14"/>
+          <w:szCs w:val="14"/>
+        </w:rPr>
+        <w:t>aapka</w:t>
+      </w:r>
+      <w:proofErr w:type="spellEnd"/>
+      <w:r>
+        <w:rPr>
+          <w:rFonts w:ascii="Segoe UI" w:eastAsia="Times New Roman" w:hAnsi="Segoe UI" w:cs="Segoe UI"/>
+          <w:sz w:val="14"/>
+          <w:szCs w:val="14"/>
+        </w:rPr>
+        <w:t xml:space="preserve"> </w:t>
+      </w:r>
+      <w:proofErr w:type="spellStart"/>
+      <w:r>
+        <w:rPr>
+          <w:rFonts w:ascii="Segoe UI" w:eastAsia="Times New Roman" w:hAnsi="Segoe UI" w:cs="Segoe UI"/>
+          <w:sz w:val="14"/>
+          <w:szCs w:val="14"/>
+        </w:rPr>
+        <w:t>bayan</w:t>
+      </w:r>
+      <w:proofErr w:type="spellEnd"/>
+      <w:r>
+        <w:rPr>
+          <w:rFonts w:ascii="Segoe UI" w:eastAsia="Times New Roman" w:hAnsi="Segoe UI" w:cs="Segoe UI"/>
+          <w:sz w:val="14"/>
+          <w:szCs w:val="14"/>
+        </w:rPr>
+        <w:t xml:space="preserve"> </w:t>
+      </w:r>
+      <w:proofErr w:type="spellStart"/>
+      <w:r>
+        <w:rPr>
+          <w:rFonts w:ascii="Segoe UI" w:eastAsia="Times New Roman" w:hAnsi="Segoe UI" w:cs="Segoe UI"/>
+          <w:sz w:val="14"/>
+          <w:szCs w:val="14"/>
+        </w:rPr>
+        <w:t>sahi</w:t>
+      </w:r>
+      <w:proofErr w:type="spellEnd"/>
+      <w:r>
+        <w:rPr>
+          <w:rFonts w:ascii="Segoe UI" w:eastAsia="Times New Roman" w:hAnsi="Segoe UI" w:cs="Segoe UI"/>
+          <w:sz w:val="14"/>
+          <w:szCs w:val="14"/>
+        </w:rPr>
+        <w:t xml:space="preserve"> </w:t>
+      </w:r>
+      <w:proofErr w:type="spellStart"/>
+      <w:r>
+        <w:rPr>
+          <w:rFonts w:ascii="Segoe UI" w:eastAsia="Times New Roman" w:hAnsi="Segoe UI" w:cs="Segoe UI"/>
+          <w:sz w:val="14"/>
+          <w:szCs w:val="14"/>
+        </w:rPr>
+        <w:t>hai</w:t>
+      </w:r>
+      <w:proofErr w:type="spellEnd"/>
+      <w:r>
+        <w:rPr>
+          <w:rFonts w:ascii="Segoe UI" w:eastAsia="Times New Roman" w:hAnsi="Segoe UI" w:cs="Segoe UI"/>
+          <w:sz w:val="14"/>
+          <w:szCs w:val="14"/>
+        </w:rPr>
+        <w:t xml:space="preserve">. Constructor </w:t>
+      </w:r>
+      <w:proofErr w:type="spellStart"/>
+      <w:r>
+        <w:rPr>
+          <w:rFonts w:ascii="Segoe UI" w:eastAsia="Times New Roman" w:hAnsi="Segoe UI" w:cs="Segoe UI"/>
+          <w:sz w:val="14"/>
+          <w:szCs w:val="14"/>
+        </w:rPr>
+        <w:t>ka</w:t>
+      </w:r>
+      <w:proofErr w:type="spellEnd"/>
+      <w:r>
+        <w:rPr>
+          <w:rFonts w:ascii="Segoe UI" w:eastAsia="Times New Roman" w:hAnsi="Segoe UI" w:cs="Segoe UI"/>
+          <w:sz w:val="14"/>
+          <w:szCs w:val="14"/>
+        </w:rPr>
+        <w:t xml:space="preserve"> </w:t>
+      </w:r>
+      <w:proofErr w:type="spellStart"/>
+      <w:r>
+        <w:rPr>
+          <w:rFonts w:ascii="Segoe UI" w:eastAsia="Times New Roman" w:hAnsi="Segoe UI" w:cs="Segoe UI"/>
+          <w:sz w:val="14"/>
+          <w:szCs w:val="14"/>
+        </w:rPr>
+        <w:t>istemal</w:t>
+      </w:r>
+      <w:proofErr w:type="spellEnd"/>
+      <w:r>
+        <w:rPr>
+          <w:rFonts w:ascii="Segoe UI" w:eastAsia="Times New Roman" w:hAnsi="Segoe UI" w:cs="Segoe UI"/>
+          <w:sz w:val="14"/>
+          <w:szCs w:val="14"/>
+        </w:rPr>
+        <w:t xml:space="preserve"> </w:t>
+      </w:r>
+      <w:proofErr w:type="spellStart"/>
+      <w:r>
+        <w:rPr>
+          <w:rFonts w:ascii="Segoe UI" w:eastAsia="Times New Roman" w:hAnsi="Segoe UI" w:cs="Segoe UI"/>
+          <w:sz w:val="14"/>
+          <w:szCs w:val="14"/>
+        </w:rPr>
+        <w:t>karte</w:t>
+      </w:r>
+      <w:proofErr w:type="spellEnd"/>
+      <w:r>
+        <w:rPr>
+          <w:rFonts w:ascii="Segoe UI" w:eastAsia="Times New Roman" w:hAnsi="Segoe UI" w:cs="Segoe UI"/>
+          <w:sz w:val="14"/>
+          <w:szCs w:val="14"/>
+        </w:rPr>
+        <w:t xml:space="preserve"> hue, hum </w:t>
+      </w:r>
+      <w:r>
+        <w:rPr>
+          <w:rFonts w:ascii="Courier New" w:eastAsia="Times New Roman" w:hAnsi="Courier New" w:cs="Courier New"/>
+          <w:b/>
+          <w:bCs/>
+          <w:sz w:val="14"/>
+          <w:szCs w:val="14"/>
+          <w:bdr w:val="single" w:sz="2" w:space="0" w:color="E3E3E3" w:frame="1"/>
+        </w:rPr>
+        <w:t>new</w:t>
+      </w:r>
+      <w:r>
+        <w:rPr>
+          <w:rFonts w:ascii="Segoe UI" w:eastAsia="Times New Roman" w:hAnsi="Segoe UI" w:cs="Segoe UI"/>
+          <w:sz w:val="14"/>
+          <w:szCs w:val="14"/>
+        </w:rPr>
+        <w:t xml:space="preserve"> keyword </w:t>
+      </w:r>
+      <w:proofErr w:type="spellStart"/>
+      <w:r>
+        <w:rPr>
+          <w:rFonts w:ascii="Segoe UI" w:eastAsia="Times New Roman" w:hAnsi="Segoe UI" w:cs="Segoe UI"/>
+          <w:sz w:val="14"/>
+          <w:szCs w:val="14"/>
+        </w:rPr>
+        <w:t>ka</w:t>
+      </w:r>
+      <w:proofErr w:type="spellEnd"/>
+      <w:r>
+        <w:rPr>
+          <w:rFonts w:ascii="Segoe UI" w:eastAsia="Times New Roman" w:hAnsi="Segoe UI" w:cs="Segoe UI"/>
+          <w:sz w:val="14"/>
+          <w:szCs w:val="14"/>
+        </w:rPr>
+        <w:t xml:space="preserve"> </w:t>
+      </w:r>
+      <w:proofErr w:type="spellStart"/>
+      <w:r>
+        <w:rPr>
+          <w:rFonts w:ascii="Segoe UI" w:eastAsia="Times New Roman" w:hAnsi="Segoe UI" w:cs="Segoe UI"/>
+          <w:sz w:val="14"/>
+          <w:szCs w:val="14"/>
+        </w:rPr>
+        <w:t>istemal</w:t>
+      </w:r>
+      <w:proofErr w:type="spellEnd"/>
+      <w:r>
+        <w:rPr>
+          <w:rFonts w:ascii="Segoe UI" w:eastAsia="Times New Roman" w:hAnsi="Segoe UI" w:cs="Segoe UI"/>
+          <w:sz w:val="14"/>
+          <w:szCs w:val="14"/>
+        </w:rPr>
+        <w:t xml:space="preserve"> </w:t>
+      </w:r>
+      <w:proofErr w:type="spellStart"/>
+      <w:r>
+        <w:rPr>
+          <w:rFonts w:ascii="Segoe UI" w:eastAsia="Times New Roman" w:hAnsi="Segoe UI" w:cs="Segoe UI"/>
+          <w:sz w:val="14"/>
+          <w:szCs w:val="14"/>
+        </w:rPr>
+        <w:t>karte</w:t>
+      </w:r>
+      <w:proofErr w:type="spellEnd"/>
+      <w:r>
+        <w:rPr>
+          <w:rFonts w:ascii="Segoe UI" w:eastAsia="Times New Roman" w:hAnsi="Segoe UI" w:cs="Segoe UI"/>
+          <w:sz w:val="14"/>
+          <w:szCs w:val="14"/>
+        </w:rPr>
+        <w:t xml:space="preserve"> </w:t>
+      </w:r>
+      <w:proofErr w:type="spellStart"/>
+      <w:r>
+        <w:rPr>
+          <w:rFonts w:ascii="Segoe UI" w:eastAsia="Times New Roman" w:hAnsi="Segoe UI" w:cs="Segoe UI"/>
+          <w:sz w:val="14"/>
+          <w:szCs w:val="14"/>
+        </w:rPr>
+        <w:t>hain</w:t>
+      </w:r>
+      <w:proofErr w:type="spellEnd"/>
+      <w:r>
+        <w:rPr>
+          <w:rFonts w:ascii="Segoe UI" w:eastAsia="Times New Roman" w:hAnsi="Segoe UI" w:cs="Segoe UI"/>
+          <w:sz w:val="14"/>
+          <w:szCs w:val="14"/>
+        </w:rPr>
+        <w:t xml:space="preserve"> </w:t>
+      </w:r>
+      <w:proofErr w:type="spellStart"/>
+      <w:r>
+        <w:rPr>
+          <w:rFonts w:ascii="Segoe UI" w:eastAsia="Times New Roman" w:hAnsi="Segoe UI" w:cs="Segoe UI"/>
+          <w:sz w:val="14"/>
+          <w:szCs w:val="14"/>
+        </w:rPr>
+        <w:t>taake</w:t>
+      </w:r>
+      <w:proofErr w:type="spellEnd"/>
+      <w:r>
+        <w:rPr>
+          <w:rFonts w:ascii="Segoe UI" w:eastAsia="Times New Roman" w:hAnsi="Segoe UI" w:cs="Segoe UI"/>
+          <w:sz w:val="14"/>
+          <w:szCs w:val="14"/>
+        </w:rPr>
+        <w:t xml:space="preserve"> </w:t>
+      </w:r>
+      <w:proofErr w:type="spellStart"/>
+      <w:r>
+        <w:rPr>
+          <w:rFonts w:ascii="Segoe UI" w:eastAsia="Times New Roman" w:hAnsi="Segoe UI" w:cs="Segoe UI"/>
+          <w:sz w:val="14"/>
+          <w:szCs w:val="14"/>
+        </w:rPr>
+        <w:t>naye</w:t>
+      </w:r>
+      <w:proofErr w:type="spellEnd"/>
+      <w:r>
+        <w:rPr>
+          <w:rFonts w:ascii="Segoe UI" w:eastAsia="Times New Roman" w:hAnsi="Segoe UI" w:cs="Segoe UI"/>
+          <w:sz w:val="14"/>
+          <w:szCs w:val="14"/>
+        </w:rPr>
+        <w:t xml:space="preserve"> objects </w:t>
+      </w:r>
+      <w:proofErr w:type="spellStart"/>
+      <w:r>
+        <w:rPr>
+          <w:rFonts w:ascii="Segoe UI" w:eastAsia="Times New Roman" w:hAnsi="Segoe UI" w:cs="Segoe UI"/>
+          <w:sz w:val="14"/>
+          <w:szCs w:val="14"/>
+        </w:rPr>
+        <w:t>ki</w:t>
+      </w:r>
+      <w:proofErr w:type="spellEnd"/>
+      <w:r>
+        <w:rPr>
+          <w:rFonts w:ascii="Segoe UI" w:eastAsia="Times New Roman" w:hAnsi="Segoe UI" w:cs="Segoe UI"/>
+          <w:sz w:val="14"/>
+          <w:szCs w:val="14"/>
+        </w:rPr>
+        <w:t xml:space="preserve"> instance </w:t>
+      </w:r>
+      <w:proofErr w:type="spellStart"/>
+      <w:r>
+        <w:rPr>
+          <w:rFonts w:ascii="Segoe UI" w:eastAsia="Times New Roman" w:hAnsi="Segoe UI" w:cs="Segoe UI"/>
+          <w:sz w:val="14"/>
+          <w:szCs w:val="14"/>
+        </w:rPr>
+        <w:t>bana</w:t>
+      </w:r>
+      <w:proofErr w:type="spellEnd"/>
+      <w:r>
+        <w:rPr>
+          <w:rFonts w:ascii="Segoe UI" w:eastAsia="Times New Roman" w:hAnsi="Segoe UI" w:cs="Segoe UI"/>
+          <w:sz w:val="14"/>
+          <w:szCs w:val="14"/>
+        </w:rPr>
+        <w:t xml:space="preserve"> </w:t>
+      </w:r>
+      <w:proofErr w:type="spellStart"/>
+      <w:r>
+        <w:rPr>
+          <w:rFonts w:ascii="Segoe UI" w:eastAsia="Times New Roman" w:hAnsi="Segoe UI" w:cs="Segoe UI"/>
+          <w:sz w:val="14"/>
+          <w:szCs w:val="14"/>
+        </w:rPr>
+        <w:t>sakein</w:t>
+      </w:r>
+      <w:proofErr w:type="spellEnd"/>
+      <w:r>
+        <w:rPr>
+          <w:rFonts w:ascii="Segoe UI" w:eastAsia="Times New Roman" w:hAnsi="Segoe UI" w:cs="Segoe UI"/>
+          <w:sz w:val="14"/>
+          <w:szCs w:val="14"/>
+        </w:rPr>
+        <w:t xml:space="preserve">. </w:t>
+      </w:r>
+      <w:proofErr w:type="gramStart"/>
+      <w:r>
+        <w:rPr>
+          <w:rFonts w:ascii="Segoe UI" w:eastAsia="Times New Roman" w:hAnsi="Segoe UI" w:cs="Segoe UI"/>
+          <w:sz w:val="14"/>
+          <w:szCs w:val="14"/>
+        </w:rPr>
+        <w:t>Jab hum</w:t>
+      </w:r>
+      <w:proofErr w:type="gramEnd"/>
+      <w:r>
+        <w:rPr>
+          <w:rFonts w:ascii="Segoe UI" w:eastAsia="Times New Roman" w:hAnsi="Segoe UI" w:cs="Segoe UI"/>
+          <w:sz w:val="14"/>
+          <w:szCs w:val="14"/>
+        </w:rPr>
+        <w:t xml:space="preserve"> </w:t>
+      </w:r>
+      <w:proofErr w:type="spellStart"/>
+      <w:r>
+        <w:rPr>
+          <w:rFonts w:ascii="Segoe UI" w:eastAsia="Times New Roman" w:hAnsi="Segoe UI" w:cs="Segoe UI"/>
+          <w:sz w:val="14"/>
+          <w:szCs w:val="14"/>
+        </w:rPr>
+        <w:t>ek</w:t>
+      </w:r>
+      <w:proofErr w:type="spellEnd"/>
+      <w:r>
+        <w:rPr>
+          <w:rFonts w:ascii="Segoe UI" w:eastAsia="Times New Roman" w:hAnsi="Segoe UI" w:cs="Segoe UI"/>
+          <w:sz w:val="14"/>
+          <w:szCs w:val="14"/>
+        </w:rPr>
+        <w:t xml:space="preserve"> constructor function </w:t>
+      </w:r>
+      <w:proofErr w:type="spellStart"/>
+      <w:r>
+        <w:rPr>
+          <w:rFonts w:ascii="Segoe UI" w:eastAsia="Times New Roman" w:hAnsi="Segoe UI" w:cs="Segoe UI"/>
+          <w:sz w:val="14"/>
+          <w:szCs w:val="14"/>
+        </w:rPr>
+        <w:t>ka</w:t>
+      </w:r>
+      <w:proofErr w:type="spellEnd"/>
+      <w:r>
+        <w:rPr>
+          <w:rFonts w:ascii="Segoe UI" w:eastAsia="Times New Roman" w:hAnsi="Segoe UI" w:cs="Segoe UI"/>
+          <w:sz w:val="14"/>
+          <w:szCs w:val="14"/>
+        </w:rPr>
+        <w:t xml:space="preserve"> </w:t>
+      </w:r>
+      <w:proofErr w:type="spellStart"/>
+      <w:r>
+        <w:rPr>
+          <w:rFonts w:ascii="Segoe UI" w:eastAsia="Times New Roman" w:hAnsi="Segoe UI" w:cs="Segoe UI"/>
+          <w:sz w:val="14"/>
+          <w:szCs w:val="14"/>
+        </w:rPr>
+        <w:t>istemal</w:t>
+      </w:r>
+      <w:proofErr w:type="spellEnd"/>
+      <w:r>
+        <w:rPr>
+          <w:rFonts w:ascii="Segoe UI" w:eastAsia="Times New Roman" w:hAnsi="Segoe UI" w:cs="Segoe UI"/>
+          <w:sz w:val="14"/>
+          <w:szCs w:val="14"/>
+        </w:rPr>
+        <w:t xml:space="preserve"> </w:t>
+      </w:r>
+      <w:proofErr w:type="spellStart"/>
+      <w:r>
+        <w:rPr>
+          <w:rFonts w:ascii="Segoe UI" w:eastAsia="Times New Roman" w:hAnsi="Segoe UI" w:cs="Segoe UI"/>
+          <w:sz w:val="14"/>
+          <w:szCs w:val="14"/>
+        </w:rPr>
+        <w:t>karte</w:t>
+      </w:r>
+      <w:proofErr w:type="spellEnd"/>
+      <w:r>
+        <w:rPr>
+          <w:rFonts w:ascii="Segoe UI" w:eastAsia="Times New Roman" w:hAnsi="Segoe UI" w:cs="Segoe UI"/>
+          <w:sz w:val="14"/>
+          <w:szCs w:val="14"/>
+        </w:rPr>
+        <w:t xml:space="preserve"> </w:t>
+      </w:r>
+      <w:proofErr w:type="spellStart"/>
+      <w:r>
+        <w:rPr>
+          <w:rFonts w:ascii="Segoe UI" w:eastAsia="Times New Roman" w:hAnsi="Segoe UI" w:cs="Segoe UI"/>
+          <w:sz w:val="14"/>
+          <w:szCs w:val="14"/>
+        </w:rPr>
+        <w:t>hain</w:t>
+      </w:r>
+      <w:proofErr w:type="spellEnd"/>
+      <w:r>
+        <w:rPr>
+          <w:rFonts w:ascii="Segoe UI" w:eastAsia="Times New Roman" w:hAnsi="Segoe UI" w:cs="Segoe UI"/>
+          <w:sz w:val="14"/>
+          <w:szCs w:val="14"/>
+        </w:rPr>
+        <w:t xml:space="preserve">, </w:t>
+      </w:r>
+      <w:proofErr w:type="spellStart"/>
+      <w:r>
+        <w:rPr>
+          <w:rFonts w:ascii="Segoe UI" w:eastAsia="Times New Roman" w:hAnsi="Segoe UI" w:cs="Segoe UI"/>
+          <w:sz w:val="14"/>
+          <w:szCs w:val="14"/>
+        </w:rPr>
+        <w:t>tou</w:t>
+      </w:r>
+      <w:proofErr w:type="spellEnd"/>
+      <w:r>
+        <w:rPr>
+          <w:rFonts w:ascii="Segoe UI" w:eastAsia="Times New Roman" w:hAnsi="Segoe UI" w:cs="Segoe UI"/>
+          <w:sz w:val="14"/>
+          <w:szCs w:val="14"/>
+        </w:rPr>
+        <w:t xml:space="preserve"> </w:t>
+      </w:r>
+      <w:proofErr w:type="spellStart"/>
+      <w:r>
+        <w:rPr>
+          <w:rFonts w:ascii="Segoe UI" w:eastAsia="Times New Roman" w:hAnsi="Segoe UI" w:cs="Segoe UI"/>
+          <w:sz w:val="14"/>
+          <w:szCs w:val="14"/>
+        </w:rPr>
+        <w:t>humein</w:t>
+      </w:r>
+      <w:proofErr w:type="spellEnd"/>
+      <w:r>
+        <w:rPr>
+          <w:rFonts w:ascii="Segoe UI" w:eastAsia="Times New Roman" w:hAnsi="Segoe UI" w:cs="Segoe UI"/>
+          <w:sz w:val="14"/>
+          <w:szCs w:val="14"/>
+        </w:rPr>
+        <w:t xml:space="preserve"> </w:t>
+      </w:r>
+      <w:r>
+        <w:rPr>
+          <w:rFonts w:ascii="Courier New" w:eastAsia="Times New Roman" w:hAnsi="Courier New" w:cs="Courier New"/>
+          <w:b/>
+          <w:bCs/>
+          <w:sz w:val="14"/>
+          <w:szCs w:val="14"/>
+          <w:bdr w:val="single" w:sz="2" w:space="0" w:color="E3E3E3" w:frame="1"/>
+        </w:rPr>
+        <w:t>new</w:t>
+      </w:r>
+      <w:r>
+        <w:rPr>
+          <w:rFonts w:ascii="Segoe UI" w:eastAsia="Times New Roman" w:hAnsi="Segoe UI" w:cs="Segoe UI"/>
+          <w:sz w:val="14"/>
+          <w:szCs w:val="14"/>
+        </w:rPr>
+        <w:t xml:space="preserve"> keyword se </w:t>
+      </w:r>
+      <w:proofErr w:type="spellStart"/>
+      <w:r>
+        <w:rPr>
+          <w:rFonts w:ascii="Segoe UI" w:eastAsia="Times New Roman" w:hAnsi="Segoe UI" w:cs="Segoe UI"/>
+          <w:sz w:val="14"/>
+          <w:szCs w:val="14"/>
+        </w:rPr>
+        <w:t>ek</w:t>
+      </w:r>
+      <w:proofErr w:type="spellEnd"/>
+      <w:r>
+        <w:rPr>
+          <w:rFonts w:ascii="Segoe UI" w:eastAsia="Times New Roman" w:hAnsi="Segoe UI" w:cs="Segoe UI"/>
+          <w:sz w:val="14"/>
+          <w:szCs w:val="14"/>
+        </w:rPr>
+        <w:t xml:space="preserve"> </w:t>
+      </w:r>
+      <w:proofErr w:type="spellStart"/>
+      <w:r>
+        <w:rPr>
+          <w:rFonts w:ascii="Segoe UI" w:eastAsia="Times New Roman" w:hAnsi="Segoe UI" w:cs="Segoe UI"/>
+          <w:sz w:val="14"/>
+          <w:szCs w:val="14"/>
+        </w:rPr>
+        <w:t>naya</w:t>
+      </w:r>
+      <w:proofErr w:type="spellEnd"/>
+      <w:r>
+        <w:rPr>
+          <w:rFonts w:ascii="Segoe UI" w:eastAsia="Times New Roman" w:hAnsi="Segoe UI" w:cs="Segoe UI"/>
+          <w:sz w:val="14"/>
+          <w:szCs w:val="14"/>
+        </w:rPr>
+        <w:t xml:space="preserve"> object </w:t>
+      </w:r>
+      <w:proofErr w:type="spellStart"/>
+      <w:r>
+        <w:rPr>
+          <w:rFonts w:ascii="Segoe UI" w:eastAsia="Times New Roman" w:hAnsi="Segoe UI" w:cs="Segoe UI"/>
+          <w:sz w:val="14"/>
+          <w:szCs w:val="14"/>
+        </w:rPr>
+        <w:t>banane</w:t>
+      </w:r>
+      <w:proofErr w:type="spellEnd"/>
+      <w:r>
+        <w:rPr>
+          <w:rFonts w:ascii="Segoe UI" w:eastAsia="Times New Roman" w:hAnsi="Segoe UI" w:cs="Segoe UI"/>
+          <w:sz w:val="14"/>
+          <w:szCs w:val="14"/>
+        </w:rPr>
+        <w:t xml:space="preserve"> </w:t>
+      </w:r>
+      <w:proofErr w:type="spellStart"/>
+      <w:r>
+        <w:rPr>
+          <w:rFonts w:ascii="Segoe UI" w:eastAsia="Times New Roman" w:hAnsi="Segoe UI" w:cs="Segoe UI"/>
+          <w:sz w:val="14"/>
+          <w:szCs w:val="14"/>
+        </w:rPr>
+        <w:t>ki</w:t>
+      </w:r>
+      <w:proofErr w:type="spellEnd"/>
+      <w:r>
+        <w:rPr>
+          <w:rFonts w:ascii="Segoe UI" w:eastAsia="Times New Roman" w:hAnsi="Segoe UI" w:cs="Segoe UI"/>
+          <w:sz w:val="14"/>
+          <w:szCs w:val="14"/>
+        </w:rPr>
+        <w:t xml:space="preserve"> </w:t>
+      </w:r>
+      <w:proofErr w:type="spellStart"/>
+      <w:r>
+        <w:rPr>
+          <w:rFonts w:ascii="Segoe UI" w:eastAsia="Times New Roman" w:hAnsi="Segoe UI" w:cs="Segoe UI"/>
+          <w:sz w:val="14"/>
+          <w:szCs w:val="14"/>
+        </w:rPr>
+        <w:t>zaroorat</w:t>
+      </w:r>
+      <w:proofErr w:type="spellEnd"/>
+      <w:r>
+        <w:rPr>
+          <w:rFonts w:ascii="Segoe UI" w:eastAsia="Times New Roman" w:hAnsi="Segoe UI" w:cs="Segoe UI"/>
+          <w:sz w:val="14"/>
+          <w:szCs w:val="14"/>
+        </w:rPr>
+        <w:t xml:space="preserve"> </w:t>
+      </w:r>
+      <w:proofErr w:type="spellStart"/>
+      <w:r>
+        <w:rPr>
+          <w:rFonts w:ascii="Segoe UI" w:eastAsia="Times New Roman" w:hAnsi="Segoe UI" w:cs="Segoe UI"/>
+          <w:sz w:val="14"/>
+          <w:szCs w:val="14"/>
+        </w:rPr>
+        <w:t>hoti</w:t>
+      </w:r>
+      <w:proofErr w:type="spellEnd"/>
+      <w:r>
+        <w:rPr>
+          <w:rFonts w:ascii="Segoe UI" w:eastAsia="Times New Roman" w:hAnsi="Segoe UI" w:cs="Segoe UI"/>
+          <w:sz w:val="14"/>
+          <w:szCs w:val="14"/>
+        </w:rPr>
+        <w:t xml:space="preserve"> </w:t>
+      </w:r>
+      <w:proofErr w:type="spellStart"/>
+      <w:r>
+        <w:rPr>
+          <w:rFonts w:ascii="Segoe UI" w:eastAsia="Times New Roman" w:hAnsi="Segoe UI" w:cs="Segoe UI"/>
+          <w:sz w:val="14"/>
+          <w:szCs w:val="14"/>
+        </w:rPr>
+        <w:t>hai</w:t>
+      </w:r>
+      <w:proofErr w:type="spellEnd"/>
+      <w:r>
+        <w:rPr>
+          <w:rFonts w:ascii="Segoe UI" w:eastAsia="Times New Roman" w:hAnsi="Segoe UI" w:cs="Segoe UI"/>
+          <w:sz w:val="14"/>
+          <w:szCs w:val="14"/>
+        </w:rPr>
+        <w:t>.</w:t>
       </w:r>
     </w:p>
     <w:p>
@@ -2412,6 +3372,22 @@
       <w:szCs w:val="16"/>
     </w:rPr>
   </w:style>
+  <w:style w:type="paragraph" w:styleId="NormalWeb">
+    <w:name w:val="Normal (Web)"/>
+    <w:basedOn w:val="Normal"/>
+    <w:uiPriority w:val="99"/>
+    <w:semiHidden/>
+    <w:unhideWhenUsed/>
+    <w:rsid w:val="00BC74CA"/>
+    <w:pPr>
+      <w:spacing w:before="100" w:beforeAutospacing="1" w:after="100" w:afterAutospacing="1" w:line="240" w:lineRule="auto"/>
+    </w:pPr>
+    <w:rPr>
+      <w:rFonts w:ascii="Times New Roman" w:eastAsia="Times New Roman" w:hAnsi="Times New Roman" w:cs="Times New Roman"/>
+      <w:sz w:val="24"/>
+      <w:szCs w:val="24"/>
+    </w:rPr>
+  </w:style>
 </w:styles>
 </file>
 
@@ -2654,6 +3630,22 @@
       <w:rFonts w:ascii="Tahoma" w:hAnsi="Tahoma" w:cs="Tahoma"/>
       <w:sz w:val="16"/>
       <w:szCs w:val="16"/>
+    </w:rPr>
+  </w:style>
+  <w:style w:type="paragraph" w:styleId="NormalWeb">
+    <w:name w:val="Normal (Web)"/>
+    <w:basedOn w:val="Normal"/>
+    <w:uiPriority w:val="99"/>
+    <w:semiHidden/>
+    <w:unhideWhenUsed/>
+    <w:rsid w:val="00BC74CA"/>
+    <w:pPr>
+      <w:spacing w:before="100" w:beforeAutospacing="1" w:after="100" w:afterAutospacing="1" w:line="240" w:lineRule="auto"/>
+    </w:pPr>
+    <w:rPr>
+      <w:rFonts w:ascii="Times New Roman" w:eastAsia="Times New Roman" w:hAnsi="Times New Roman" w:cs="Times New Roman"/>
+      <w:sz w:val="24"/>
+      <w:szCs w:val="24"/>
     </w:rPr>
   </w:style>
 </w:styles>

</xml_diff>